<commit_message>
Replace Activity 2 Version Control Systems and Git - Long Version (Teacher).docx
</commit_message>
<xml_diff>
--- a/materials/AliPOGILandLabs/POGILs/Activity 2 Version Control Systems and Git - Long Version (Teacher).docx
+++ b/materials/AliPOGILandLabs/POGILs/Activity 2 Version Control Systems and Git - Long Version (Teacher).docx
@@ -378,16 +378,16 @@
     <w:p>
       <w:pPr>
         <w:pStyle w:val="Heading2"/>
-        <w:spacing w:before="0" w:after="0" w:line="360" w:lineRule="auto"/>
+        <w:spacing w:before="0" w:after="0" w:line="240" w:lineRule="auto"/>
         <w:contextualSpacing/>
         <w:rPr>
-          <w:rFonts w:asciiTheme="majorHAnsi" w:eastAsia="Calibri" w:hAnsiTheme="majorHAnsi" w:cstheme="majorHAnsi"/>
-          <w:b/>
-        </w:rPr>
-      </w:pPr>
-      <w:r>
-        <w:rPr>
-          <w:rFonts w:asciiTheme="majorHAnsi" w:eastAsia="Calibri" w:hAnsiTheme="majorHAnsi" w:cstheme="majorHAnsi"/>
+          <w:rFonts w:ascii="Calibri" w:eastAsia="Calibri" w:hAnsi="Calibri" w:cs="Calibri"/>
+          <w:b/>
+        </w:rPr>
+      </w:pPr>
+      <w:r>
+        <w:rPr>
+          <w:rFonts w:ascii="Calibri" w:eastAsia="Calibri" w:hAnsi="Calibri" w:cs="Calibri"/>
           <w:b/>
         </w:rPr>
         <w:t>Team Roles</w:t>
@@ -395,27 +395,95 @@
     </w:p>
     <w:p>
       <w:pPr>
-        <w:spacing w:line="360" w:lineRule="auto"/>
-        <w:contextualSpacing/>
-        <w:rPr>
-          <w:rFonts w:asciiTheme="majorHAnsi" w:eastAsia="Calibri" w:hAnsiTheme="majorHAnsi" w:cstheme="majorHAnsi"/>
+        <w:pStyle w:val="ListParagraph"/>
+        <w:numPr>
+          <w:ilvl w:val="0"/>
+          <w:numId w:val="41"/>
+        </w:numPr>
+        <w:spacing w:line="240" w:lineRule="auto"/>
+        <w:jc w:val="both"/>
+        <w:rPr>
+          <w:rFonts w:ascii="Calibri" w:eastAsia="Calibri" w:hAnsi="Calibri" w:cs="Calibri"/>
           <w:i/>
         </w:rPr>
       </w:pPr>
       <w:r>
         <w:rPr>
-          <w:rFonts w:asciiTheme="majorHAnsi" w:eastAsia="Calibri" w:hAnsiTheme="majorHAnsi" w:cstheme="majorHAnsi"/>
+          <w:rFonts w:ascii="Calibri" w:eastAsia="Calibri" w:hAnsi="Calibri" w:cs="Calibri"/>
           <w:i/>
         </w:rPr>
+        <w:t>Before you start, make sure everyone in your team has a new role (not the same role as the last activity).</w:t>
+      </w:r>
+    </w:p>
+    <w:p>
+      <w:pPr>
+        <w:pStyle w:val="ListParagraph"/>
+        <w:numPr>
+          <w:ilvl w:val="0"/>
+          <w:numId w:val="41"/>
+        </w:numPr>
+        <w:spacing w:line="240" w:lineRule="auto"/>
+        <w:jc w:val="both"/>
+        <w:rPr>
+          <w:rFonts w:ascii="Calibri" w:eastAsia="Calibri" w:hAnsi="Calibri" w:cs="Calibri"/>
+          <w:i/>
+        </w:rPr>
+      </w:pPr>
+      <w:r>
+        <w:rPr>
+          <w:rFonts w:ascii="Calibri" w:eastAsia="Calibri" w:hAnsi="Calibri" w:cs="Calibri"/>
+          <w:i/>
+          <w:lang w:val="en-US"/>
+        </w:rPr>
+        <w:t>I</w:t>
+      </w:r>
+      <w:proofErr w:type="spellStart"/>
+      <w:r>
+        <w:rPr>
+          <w:rFonts w:ascii="Calibri" w:eastAsia="Calibri" w:hAnsi="Calibri" w:cs="Calibri"/>
+          <w:i/>
+        </w:rPr>
+        <w:t>f</w:t>
+      </w:r>
+      <w:proofErr w:type="spellEnd"/>
+      <w:r>
+        <w:rPr>
+          <w:rFonts w:ascii="Calibri" w:eastAsia="Calibri" w:hAnsi="Calibri" w:cs="Calibri"/>
+          <w:i/>
+        </w:rPr>
+        <w:t xml:space="preserve"> you have three people, combine the Manager and Reflector roles.</w:t>
+      </w:r>
+    </w:p>
+    <w:p>
+      <w:pPr>
+        <w:spacing w:line="240" w:lineRule="auto"/>
+        <w:rPr>
+          <w:rFonts w:ascii="Calibri" w:eastAsia="Calibri" w:hAnsi="Calibri" w:cs="Calibri"/>
+          <w:i/>
+        </w:rPr>
+      </w:pPr>
+    </w:p>
+    <w:p>
+      <w:pPr>
+        <w:spacing w:line="240" w:lineRule="auto"/>
+        <w:rPr>
+          <w:rFonts w:ascii="Calibri" w:eastAsia="Calibri" w:hAnsi="Calibri" w:cs="Calibri"/>
+          <w:i/>
+        </w:rPr>
+      </w:pPr>
+      <w:r>
+        <w:rPr>
+          <w:rFonts w:ascii="Calibri" w:eastAsia="Calibri" w:hAnsi="Calibri" w:cs="Calibri"/>
+          <w:i/>
+        </w:rPr>
         <w:t>Record role assignments here.</w:t>
       </w:r>
     </w:p>
     <w:p>
       <w:pPr>
-        <w:spacing w:line="360" w:lineRule="auto"/>
-        <w:contextualSpacing/>
-        <w:rPr>
-          <w:rFonts w:asciiTheme="majorHAnsi" w:eastAsia="Calibri" w:hAnsiTheme="majorHAnsi" w:cstheme="majorHAnsi"/>
+        <w:spacing w:line="240" w:lineRule="auto"/>
+        <w:rPr>
+          <w:rFonts w:ascii="Calibri" w:eastAsia="Calibri" w:hAnsi="Calibri" w:cs="Calibri"/>
         </w:rPr>
       </w:pPr>
     </w:p>
@@ -453,14 +521,13 @@
             <w:pPr>
               <w:widowControl w:val="0"/>
               <w:spacing w:line="360" w:lineRule="auto"/>
-              <w:contextualSpacing/>
               <w:rPr>
-                <w:rFonts w:asciiTheme="majorHAnsi" w:eastAsia="Calibri" w:hAnsiTheme="majorHAnsi" w:cstheme="majorHAnsi"/>
+                <w:rFonts w:ascii="Calibri" w:eastAsia="Calibri" w:hAnsi="Calibri" w:cs="Calibri"/>
               </w:rPr>
             </w:pPr>
             <w:r>
               <w:rPr>
-                <w:rFonts w:asciiTheme="majorHAnsi" w:eastAsia="Calibri" w:hAnsiTheme="majorHAnsi" w:cstheme="majorHAnsi"/>
+                <w:rFonts w:ascii="Calibri" w:eastAsia="Calibri" w:hAnsi="Calibri" w:cs="Calibri"/>
               </w:rPr>
               <w:t>Manager</w:t>
             </w:r>
@@ -481,9 +548,8 @@
             <w:pPr>
               <w:widowControl w:val="0"/>
               <w:spacing w:line="360" w:lineRule="auto"/>
-              <w:contextualSpacing/>
               <w:rPr>
-                <w:rFonts w:asciiTheme="majorHAnsi" w:eastAsia="Calibri" w:hAnsiTheme="majorHAnsi" w:cstheme="majorHAnsi"/>
+                <w:rFonts w:ascii="Calibri" w:eastAsia="Calibri" w:hAnsi="Calibri" w:cs="Calibri"/>
               </w:rPr>
             </w:pPr>
           </w:p>
@@ -505,14 +571,13 @@
             <w:pPr>
               <w:widowControl w:val="0"/>
               <w:spacing w:line="360" w:lineRule="auto"/>
-              <w:contextualSpacing/>
               <w:rPr>
-                <w:rFonts w:asciiTheme="majorHAnsi" w:eastAsia="Calibri" w:hAnsiTheme="majorHAnsi" w:cstheme="majorHAnsi"/>
+                <w:rFonts w:ascii="Calibri" w:eastAsia="Calibri" w:hAnsi="Calibri" w:cs="Calibri"/>
               </w:rPr>
             </w:pPr>
             <w:r>
               <w:rPr>
-                <w:rFonts w:asciiTheme="majorHAnsi" w:eastAsia="Calibri" w:hAnsiTheme="majorHAnsi" w:cstheme="majorHAnsi"/>
+                <w:rFonts w:ascii="Calibri" w:eastAsia="Calibri" w:hAnsi="Calibri" w:cs="Calibri"/>
               </w:rPr>
               <w:t>Presenter</w:t>
             </w:r>
@@ -533,9 +598,8 @@
             <w:pPr>
               <w:widowControl w:val="0"/>
               <w:spacing w:line="360" w:lineRule="auto"/>
-              <w:contextualSpacing/>
               <w:rPr>
-                <w:rFonts w:asciiTheme="majorHAnsi" w:eastAsia="Calibri" w:hAnsiTheme="majorHAnsi" w:cstheme="majorHAnsi"/>
+                <w:rFonts w:ascii="Calibri" w:eastAsia="Calibri" w:hAnsi="Calibri" w:cs="Calibri"/>
               </w:rPr>
             </w:pPr>
           </w:p>
@@ -557,14 +621,13 @@
             <w:pPr>
               <w:widowControl w:val="0"/>
               <w:spacing w:line="360" w:lineRule="auto"/>
-              <w:contextualSpacing/>
               <w:rPr>
-                <w:rFonts w:asciiTheme="majorHAnsi" w:eastAsia="Calibri" w:hAnsiTheme="majorHAnsi" w:cstheme="majorHAnsi"/>
+                <w:rFonts w:ascii="Calibri" w:eastAsia="Calibri" w:hAnsi="Calibri" w:cs="Calibri"/>
               </w:rPr>
             </w:pPr>
             <w:r>
               <w:rPr>
-                <w:rFonts w:asciiTheme="majorHAnsi" w:eastAsia="Calibri" w:hAnsiTheme="majorHAnsi" w:cstheme="majorHAnsi"/>
+                <w:rFonts w:ascii="Calibri" w:eastAsia="Calibri" w:hAnsi="Calibri" w:cs="Calibri"/>
               </w:rPr>
               <w:t>Recorder</w:t>
             </w:r>
@@ -585,9 +648,8 @@
             <w:pPr>
               <w:widowControl w:val="0"/>
               <w:spacing w:line="360" w:lineRule="auto"/>
-              <w:contextualSpacing/>
               <w:rPr>
-                <w:rFonts w:asciiTheme="majorHAnsi" w:eastAsia="Calibri" w:hAnsiTheme="majorHAnsi" w:cstheme="majorHAnsi"/>
+                <w:rFonts w:ascii="Calibri" w:eastAsia="Calibri" w:hAnsi="Calibri" w:cs="Calibri"/>
               </w:rPr>
             </w:pPr>
           </w:p>
@@ -609,14 +671,13 @@
             <w:pPr>
               <w:widowControl w:val="0"/>
               <w:spacing w:line="360" w:lineRule="auto"/>
-              <w:contextualSpacing/>
               <w:rPr>
-                <w:rFonts w:asciiTheme="majorHAnsi" w:eastAsia="Calibri" w:hAnsiTheme="majorHAnsi" w:cstheme="majorHAnsi"/>
+                <w:rFonts w:ascii="Calibri" w:eastAsia="Calibri" w:hAnsi="Calibri" w:cs="Calibri"/>
               </w:rPr>
             </w:pPr>
             <w:r>
               <w:rPr>
-                <w:rFonts w:asciiTheme="majorHAnsi" w:eastAsia="Calibri" w:hAnsiTheme="majorHAnsi" w:cstheme="majorHAnsi"/>
+                <w:rFonts w:ascii="Calibri" w:eastAsia="Calibri" w:hAnsi="Calibri" w:cs="Calibri"/>
               </w:rPr>
               <w:t>Reflector</w:t>
             </w:r>
@@ -637,26 +698,14 @@
             <w:pPr>
               <w:widowControl w:val="0"/>
               <w:spacing w:line="360" w:lineRule="auto"/>
-              <w:contextualSpacing/>
               <w:rPr>
-                <w:rFonts w:asciiTheme="majorHAnsi" w:eastAsia="Calibri" w:hAnsiTheme="majorHAnsi" w:cstheme="majorHAnsi"/>
+                <w:rFonts w:ascii="Calibri" w:eastAsia="Calibri" w:hAnsi="Calibri" w:cs="Calibri"/>
               </w:rPr>
             </w:pPr>
           </w:p>
         </w:tc>
       </w:tr>
     </w:tbl>
-    <w:p>
-      <w:pPr>
-        <w:pStyle w:val="Heading1"/>
-        <w:spacing w:before="0" w:after="0" w:line="360" w:lineRule="auto"/>
-        <w:contextualSpacing/>
-        <w:rPr>
-          <w:rFonts w:asciiTheme="majorHAnsi" w:hAnsiTheme="majorHAnsi" w:cstheme="majorHAnsi"/>
-          <w:b/>
-        </w:rPr>
-      </w:pPr>
-    </w:p>
     <w:p>
       <w:pPr>
         <w:rPr>
@@ -2783,8 +2832,6 @@
         </w:rPr>
         <w:t>0</w:t>
       </w:r>
-      <w:bookmarkStart w:id="24" w:name="_GoBack"/>
-      <w:bookmarkEnd w:id="24"/>
       <w:r>
         <w:rPr>
           <w:rFonts w:asciiTheme="majorHAnsi" w:hAnsiTheme="majorHAnsi" w:cstheme="majorHAnsi"/>
@@ -3334,8 +3381,8 @@
                 <w:szCs w:val="22"/>
               </w:rPr>
             </w:pPr>
-            <w:bookmarkStart w:id="25" w:name="_l5uhta87a20f" w:colFirst="0" w:colLast="0"/>
-            <w:bookmarkEnd w:id="25"/>
+            <w:bookmarkStart w:id="24" w:name="_l5uhta87a20f" w:colFirst="0" w:colLast="0"/>
+            <w:bookmarkEnd w:id="24"/>
             <w:r>
               <w:rPr>
                 <w:rFonts w:asciiTheme="majorHAnsi" w:hAnsiTheme="majorHAnsi" w:cstheme="majorHAnsi"/>
@@ -4043,8 +4090,8 @@
                 <w:szCs w:val="22"/>
               </w:rPr>
             </w:pPr>
-            <w:bookmarkStart w:id="26" w:name="_cd4vu7813piq" w:colFirst="0" w:colLast="0"/>
-            <w:bookmarkEnd w:id="26"/>
+            <w:bookmarkStart w:id="25" w:name="_cd4vu7813piq" w:colFirst="0" w:colLast="0"/>
+            <w:bookmarkEnd w:id="25"/>
             <w:r>
               <w:rPr>
                 <w:rFonts w:asciiTheme="majorHAnsi" w:hAnsiTheme="majorHAnsi" w:cstheme="majorHAnsi"/>
@@ -4398,8 +4445,8 @@
                 <w:szCs w:val="22"/>
               </w:rPr>
             </w:pPr>
-            <w:bookmarkStart w:id="27" w:name="_o10q51ex2lcw" w:colFirst="0" w:colLast="0"/>
-            <w:bookmarkEnd w:id="27"/>
+            <w:bookmarkStart w:id="26" w:name="_o10q51ex2lcw" w:colFirst="0" w:colLast="0"/>
+            <w:bookmarkEnd w:id="26"/>
             <w:r>
               <w:rPr>
                 <w:rFonts w:asciiTheme="majorHAnsi" w:hAnsiTheme="majorHAnsi" w:cstheme="majorHAnsi"/>
@@ -4494,8 +4541,8 @@
           <w:szCs w:val="22"/>
         </w:rPr>
       </w:pPr>
-      <w:bookmarkStart w:id="28" w:name="_c5cozhtt1h16" w:colFirst="0" w:colLast="0"/>
-      <w:bookmarkEnd w:id="28"/>
+      <w:bookmarkStart w:id="27" w:name="_c5cozhtt1h16" w:colFirst="0" w:colLast="0"/>
+      <w:bookmarkEnd w:id="27"/>
       <w:r>
         <w:rPr>
           <w:rFonts w:asciiTheme="majorHAnsi" w:hAnsiTheme="majorHAnsi" w:cstheme="majorHAnsi"/>
@@ -4524,8 +4571,8 @@
           <w:szCs w:val="22"/>
         </w:rPr>
       </w:pPr>
-      <w:bookmarkStart w:id="29" w:name="_abaw6ll1j2w" w:colFirst="0" w:colLast="0"/>
-      <w:bookmarkEnd w:id="29"/>
+      <w:bookmarkStart w:id="28" w:name="_abaw6ll1j2w" w:colFirst="0" w:colLast="0"/>
+      <w:bookmarkEnd w:id="28"/>
       <w:r>
         <w:rPr>
           <w:rFonts w:asciiTheme="majorHAnsi" w:hAnsiTheme="majorHAnsi" w:cstheme="majorHAnsi"/>
@@ -4627,8 +4674,8 @@
           <w:szCs w:val="22"/>
         </w:rPr>
       </w:pPr>
-      <w:bookmarkStart w:id="30" w:name="_idydggbq5mtd" w:colFirst="0" w:colLast="0"/>
-      <w:bookmarkEnd w:id="30"/>
+      <w:bookmarkStart w:id="29" w:name="_idydggbq5mtd" w:colFirst="0" w:colLast="0"/>
+      <w:bookmarkEnd w:id="29"/>
       <w:r>
         <w:rPr>
           <w:rFonts w:asciiTheme="majorHAnsi" w:hAnsiTheme="majorHAnsi" w:cstheme="majorHAnsi"/>
@@ -4657,8 +4704,8 @@
           <w:szCs w:val="22"/>
         </w:rPr>
       </w:pPr>
-      <w:bookmarkStart w:id="31" w:name="_b0fzx3ds5n56" w:colFirst="0" w:colLast="0"/>
-      <w:bookmarkEnd w:id="31"/>
+      <w:bookmarkStart w:id="30" w:name="_b0fzx3ds5n56" w:colFirst="0" w:colLast="0"/>
+      <w:bookmarkEnd w:id="30"/>
       <w:r>
         <w:rPr>
           <w:rFonts w:asciiTheme="majorHAnsi" w:hAnsiTheme="majorHAnsi" w:cstheme="majorHAnsi"/>
@@ -4687,8 +4734,8 @@
           <w:szCs w:val="22"/>
         </w:rPr>
       </w:pPr>
-      <w:bookmarkStart w:id="32" w:name="_167cf8zcrwxq" w:colFirst="0" w:colLast="0"/>
-      <w:bookmarkEnd w:id="32"/>
+      <w:bookmarkStart w:id="31" w:name="_167cf8zcrwxq" w:colFirst="0" w:colLast="0"/>
+      <w:bookmarkEnd w:id="31"/>
       <w:r>
         <w:rPr>
           <w:rFonts w:asciiTheme="majorHAnsi" w:hAnsiTheme="majorHAnsi" w:cstheme="majorHAnsi"/>
@@ -5396,8 +5443,8 @@
           <w:szCs w:val="22"/>
         </w:rPr>
       </w:pPr>
-      <w:bookmarkStart w:id="33" w:name="_61jo403lq5qx" w:colFirst="0" w:colLast="0"/>
-      <w:bookmarkEnd w:id="33"/>
+      <w:bookmarkStart w:id="32" w:name="_61jo403lq5qx" w:colFirst="0" w:colLast="0"/>
+      <w:bookmarkEnd w:id="32"/>
       <w:r>
         <w:rPr>
           <w:rFonts w:asciiTheme="majorHAnsi" w:hAnsiTheme="majorHAnsi" w:cstheme="majorHAnsi"/>
@@ -5580,8 +5627,8 @@
           <w:szCs w:val="22"/>
         </w:rPr>
       </w:pPr>
-      <w:bookmarkStart w:id="34" w:name="_yvwqd1d5rbq4" w:colFirst="0" w:colLast="0"/>
-      <w:bookmarkEnd w:id="34"/>
+      <w:bookmarkStart w:id="33" w:name="_yvwqd1d5rbq4" w:colFirst="0" w:colLast="0"/>
+      <w:bookmarkEnd w:id="33"/>
       <w:r>
         <w:rPr>
           <w:rFonts w:asciiTheme="majorHAnsi" w:hAnsiTheme="majorHAnsi" w:cstheme="majorHAnsi"/>
@@ -5797,8 +5844,8 @@
           <w:szCs w:val="22"/>
         </w:rPr>
       </w:pPr>
-      <w:bookmarkStart w:id="35" w:name="_hp4sh58hvr7u" w:colFirst="0" w:colLast="0"/>
-      <w:bookmarkEnd w:id="35"/>
+      <w:bookmarkStart w:id="34" w:name="_hp4sh58hvr7u" w:colFirst="0" w:colLast="0"/>
+      <w:bookmarkEnd w:id="34"/>
       <w:r>
         <w:rPr>
           <w:rFonts w:asciiTheme="majorHAnsi" w:hAnsiTheme="majorHAnsi" w:cstheme="majorHAnsi"/>
@@ -5986,8 +6033,8 @@
           <w:szCs w:val="22"/>
         </w:rPr>
       </w:pPr>
-      <w:bookmarkStart w:id="36" w:name="_m6zz0f3v2xpw" w:colFirst="0" w:colLast="0"/>
-      <w:bookmarkEnd w:id="36"/>
+      <w:bookmarkStart w:id="35" w:name="_m6zz0f3v2xpw" w:colFirst="0" w:colLast="0"/>
+      <w:bookmarkEnd w:id="35"/>
       <w:r>
         <w:rPr>
           <w:rFonts w:asciiTheme="majorHAnsi" w:hAnsiTheme="majorHAnsi" w:cstheme="majorHAnsi"/>
@@ -6333,8 +6380,8 @@
           <w:szCs w:val="22"/>
         </w:rPr>
       </w:pPr>
-      <w:bookmarkStart w:id="37" w:name="_95ivntya7we7" w:colFirst="0" w:colLast="0"/>
-      <w:bookmarkEnd w:id="37"/>
+      <w:bookmarkStart w:id="36" w:name="_95ivntya7we7" w:colFirst="0" w:colLast="0"/>
+      <w:bookmarkEnd w:id="36"/>
     </w:p>
     <w:p>
       <w:pPr>
@@ -7849,8 +7896,8 @@
           <w:szCs w:val="22"/>
         </w:rPr>
       </w:pPr>
-      <w:bookmarkStart w:id="38" w:name="_gcx1fll29shf" w:colFirst="0" w:colLast="0"/>
-      <w:bookmarkEnd w:id="38"/>
+      <w:bookmarkStart w:id="37" w:name="_gcx1fll29shf" w:colFirst="0" w:colLast="0"/>
+      <w:bookmarkEnd w:id="37"/>
       <w:r>
         <w:rPr>
           <w:rFonts w:asciiTheme="majorHAnsi" w:hAnsiTheme="majorHAnsi" w:cstheme="majorHAnsi"/>
@@ -7942,8 +7989,8 @@
           <w:b/>
         </w:rPr>
       </w:pPr>
-      <w:bookmarkStart w:id="39" w:name="_heading=h.2et92p0" w:colFirst="0" w:colLast="0"/>
-      <w:bookmarkEnd w:id="39"/>
+      <w:bookmarkStart w:id="38" w:name="_heading=h.2et92p0" w:colFirst="0" w:colLast="0"/>
+      <w:bookmarkEnd w:id="38"/>
     </w:p>
     <w:p>
       <w:pPr>
@@ -8071,6 +8118,7 @@
           <w:rFonts w:ascii="Calibri" w:eastAsia="Calibri" w:hAnsi="Calibri" w:cs="Calibri"/>
           <w:sz w:val="22"/>
           <w:szCs w:val="22"/>
+          <w:u w:val="single"/>
         </w:rPr>
       </w:pPr>
       <w:r>
@@ -8078,16 +8126,9 @@
           <w:rFonts w:ascii="Calibri" w:eastAsia="Calibri" w:hAnsi="Calibri" w:cs="Calibri"/>
           <w:sz w:val="22"/>
           <w:szCs w:val="22"/>
-        </w:rPr>
-        <w:t>Git</w:t>
-      </w:r>
-      <w:r>
-        <w:rPr>
-          <w:rFonts w:ascii="Calibri" w:eastAsia="Calibri" w:hAnsi="Calibri" w:cs="Calibri"/>
-          <w:sz w:val="22"/>
-          <w:szCs w:val="22"/>
-        </w:rPr>
-        <w:t>:</w:t>
+          <w:u w:val="single"/>
+        </w:rPr>
+        <w:t>Git:</w:t>
       </w:r>
     </w:p>
     <w:p>
@@ -8255,31 +8296,42 @@
           <w:rFonts w:ascii="Calibri" w:eastAsia="Calibri" w:hAnsi="Calibri" w:cs="Calibri"/>
           <w:sz w:val="22"/>
           <w:szCs w:val="22"/>
-        </w:rPr>
-      </w:pPr>
-      <w:proofErr w:type="spellStart"/>
+          <w:u w:val="single"/>
+        </w:rPr>
+      </w:pPr>
       <w:r>
         <w:rPr>
           <w:rFonts w:ascii="Calibri" w:eastAsia="Calibri" w:hAnsi="Calibri" w:cs="Calibri"/>
           <w:sz w:val="22"/>
           <w:szCs w:val="22"/>
-        </w:rPr>
-        <w:t>gitHub</w:t>
-      </w:r>
-      <w:proofErr w:type="spellEnd"/>
+          <w:u w:val="single"/>
+        </w:rPr>
+        <w:t>G</w:t>
+      </w:r>
       <w:r>
         <w:rPr>
           <w:rFonts w:ascii="Calibri" w:eastAsia="Calibri" w:hAnsi="Calibri" w:cs="Calibri"/>
           <w:sz w:val="22"/>
           <w:szCs w:val="22"/>
-        </w:rPr>
-        <w:t>/GitLab</w:t>
+          <w:u w:val="single"/>
+        </w:rPr>
+        <w:t>itHub</w:t>
       </w:r>
       <w:r>
         <w:rPr>
           <w:rFonts w:ascii="Calibri" w:eastAsia="Calibri" w:hAnsi="Calibri" w:cs="Calibri"/>
           <w:sz w:val="22"/>
           <w:szCs w:val="22"/>
+          <w:u w:val="single"/>
+        </w:rPr>
+        <w:t>/GitLab</w:t>
+      </w:r>
+      <w:r>
+        <w:rPr>
+          <w:rFonts w:ascii="Calibri" w:eastAsia="Calibri" w:hAnsi="Calibri" w:cs="Calibri"/>
+          <w:sz w:val="22"/>
+          <w:szCs w:val="22"/>
+          <w:u w:val="single"/>
         </w:rPr>
         <w:t>:</w:t>
       </w:r>
@@ -8398,6 +8450,78 @@
     </w:p>
     <w:p>
       <w:pPr>
+        <w:pStyle w:val="Heading2"/>
+        <w:numPr>
+          <w:ilvl w:val="0"/>
+          <w:numId w:val="23"/>
+        </w:numPr>
+        <w:spacing w:before="0" w:after="0" w:line="240" w:lineRule="auto"/>
+        <w:contextualSpacing/>
+        <w:rPr>
+          <w:rFonts w:ascii="Calibri" w:eastAsia="Calibri" w:hAnsi="Calibri" w:cs="Calibri"/>
+          <w:sz w:val="22"/>
+          <w:szCs w:val="22"/>
+        </w:rPr>
+      </w:pPr>
+      <w:r>
+        <w:rPr>
+          <w:rFonts w:ascii="Calibri" w:eastAsia="Calibri" w:hAnsi="Calibri" w:cs="Calibri"/>
+          <w:sz w:val="22"/>
+          <w:szCs w:val="22"/>
+        </w:rPr>
+        <w:t xml:space="preserve">Build, test, and release automation </w:t>
+      </w:r>
+    </w:p>
+    <w:p>
+      <w:pPr>
+        <w:pStyle w:val="Heading2"/>
+        <w:numPr>
+          <w:ilvl w:val="0"/>
+          <w:numId w:val="23"/>
+        </w:numPr>
+        <w:spacing w:before="0" w:after="0" w:line="240" w:lineRule="auto"/>
+        <w:contextualSpacing/>
+        <w:rPr>
+          <w:rFonts w:ascii="Calibri" w:eastAsia="Calibri" w:hAnsi="Calibri" w:cs="Calibri"/>
+          <w:sz w:val="22"/>
+          <w:szCs w:val="22"/>
+        </w:rPr>
+      </w:pPr>
+      <w:r>
+        <w:rPr>
+          <w:rFonts w:ascii="Calibri" w:eastAsia="Calibri" w:hAnsi="Calibri" w:cs="Calibri"/>
+          <w:sz w:val="22"/>
+          <w:szCs w:val="22"/>
+        </w:rPr>
+        <w:t xml:space="preserve">Wikis </w:t>
+      </w:r>
+    </w:p>
+    <w:p>
+      <w:pPr>
+        <w:pStyle w:val="Heading2"/>
+        <w:numPr>
+          <w:ilvl w:val="0"/>
+          <w:numId w:val="23"/>
+        </w:numPr>
+        <w:spacing w:before="0" w:after="0" w:line="240" w:lineRule="auto"/>
+        <w:contextualSpacing/>
+        <w:rPr>
+          <w:rFonts w:ascii="Calibri" w:eastAsia="Calibri" w:hAnsi="Calibri" w:cs="Calibri"/>
+          <w:sz w:val="22"/>
+          <w:szCs w:val="22"/>
+        </w:rPr>
+      </w:pPr>
+      <w:r>
+        <w:rPr>
+          <w:rFonts w:ascii="Calibri" w:eastAsia="Calibri" w:hAnsi="Calibri" w:cs="Calibri"/>
+          <w:sz w:val="22"/>
+          <w:szCs w:val="22"/>
+        </w:rPr>
+        <w:t>Project Website</w:t>
+      </w:r>
+    </w:p>
+    <w:p>
+      <w:pPr>
         <w:spacing w:line="240" w:lineRule="auto"/>
         <w:contextualSpacing/>
         <w:rPr>
@@ -8748,6 +8872,7 @@
           <w:noProof/>
           <w:color w:val="000000"/>
         </w:rPr>
+        <w:lastRenderedPageBreak/>
         <w:drawing>
           <wp:inline distT="0" distB="0" distL="0" distR="0" wp14:anchorId="0A3AF95E" wp14:editId="137D43A6">
             <wp:extent cx="3383280" cy="1941441"/>
@@ -8831,7 +8956,6 @@
           <w:color w:val="000000"/>
           <w:lang w:val="en-US"/>
         </w:rPr>
-        <w:lastRenderedPageBreak/>
         <w:t>What tools you can use to interact with things stored locally? Give some examples.</w:t>
       </w:r>
     </w:p>
@@ -9023,6 +9147,7 @@
     </w:p>
     <w:p>
       <w:pPr>
+        <w:ind w:firstLine="720"/>
         <w:rPr>
           <w:rFonts w:ascii="Calibri" w:eastAsia="Calibri" w:hAnsi="Calibri" w:cs="Calibri"/>
           <w:bCs/>
@@ -9495,17 +9620,26 @@
           <w:rFonts w:ascii="Calibri" w:eastAsia="Calibri" w:hAnsi="Calibri" w:cs="Calibri"/>
           <w:b/>
           <w:highlight w:val="yellow"/>
+        </w:rPr>
+      </w:pPr>
+      <w:r>
+        <w:rPr>
+          <w:rFonts w:ascii="Calibri" w:eastAsia="Calibri" w:hAnsi="Calibri" w:cs="Calibri"/>
+          <w:b/>
+          <w:highlight w:val="yellow"/>
+        </w:rPr>
+        <w:t xml:space="preserve"> </w:t>
+      </w:r>
+    </w:p>
+    <w:p>
+      <w:pPr>
+        <w:rPr>
+          <w:rFonts w:ascii="Calibri" w:eastAsia="Calibri" w:hAnsi="Calibri" w:cs="Calibri"/>
+          <w:b/>
+          <w:highlight w:val="yellow"/>
           <w:rtl/>
         </w:rPr>
       </w:pPr>
-      <w:r>
-        <w:rPr>
-          <w:rFonts w:ascii="Calibri" w:eastAsia="Calibri" w:hAnsi="Calibri" w:cs="Calibri"/>
-          <w:b/>
-          <w:highlight w:val="yellow"/>
-        </w:rPr>
-        <w:t xml:space="preserve"> </w:t>
-      </w:r>
     </w:p>
     <w:p>
       <w:pPr>
@@ -9530,6 +9664,7 @@
           <w:szCs w:val="24"/>
           <w:u w:val="single"/>
         </w:rPr>
+        <w:lastRenderedPageBreak/>
         <w:t xml:space="preserve">Step </w:t>
       </w:r>
       <w:r>
@@ -9691,6 +9826,7 @@
     </w:p>
     <w:p>
       <w:pPr>
+        <w:ind w:firstLine="720"/>
         <w:rPr>
           <w:rFonts w:ascii="Calibri" w:eastAsia="Calibri" w:hAnsi="Calibri" w:cs="Calibri"/>
           <w:bCs/>
@@ -9704,7 +9840,6 @@
           <w:sz w:val="40"/>
           <w:szCs w:val="40"/>
         </w:rPr>
-        <w:lastRenderedPageBreak/>
         <mc:AlternateContent>
           <mc:Choice Requires="wpg">
             <w:drawing>
@@ -12458,8 +12593,6 @@
         <w:rPr>
           <w:rFonts w:ascii="Calibri" w:eastAsia="Calibri" w:hAnsi="Calibri" w:cs="Calibri"/>
           <w:color w:val="000000"/>
-          <w:sz w:val="24"/>
-          <w:szCs w:val="24"/>
           <w:lang w:val="en-US"/>
         </w:rPr>
       </w:pPr>
@@ -12467,8 +12600,6 @@
         <w:rPr>
           <w:rFonts w:ascii="Calibri" w:eastAsia="Calibri" w:hAnsi="Calibri" w:cs="Calibri"/>
           <w:color w:val="000000"/>
-          <w:sz w:val="24"/>
-          <w:szCs w:val="24"/>
           <w:lang w:val="en-US"/>
         </w:rPr>
         <w:t xml:space="preserve">Based on the previous steps and the diagram of this step, how many copies and </w:t>
@@ -12477,8 +12608,6 @@
         <w:rPr>
           <w:rFonts w:ascii="Calibri" w:eastAsia="Calibri" w:hAnsi="Calibri" w:cs="Calibri"/>
           <w:color w:val="000000"/>
-          <w:sz w:val="24"/>
-          <w:szCs w:val="24"/>
           <w:lang w:val="en-US"/>
         </w:rPr>
         <w:t>where</w:t>
@@ -12487,8 +12616,6 @@
         <w:rPr>
           <w:rFonts w:ascii="Calibri" w:eastAsia="Calibri" w:hAnsi="Calibri" w:cs="Calibri"/>
           <w:color w:val="000000"/>
-          <w:sz w:val="24"/>
-          <w:szCs w:val="24"/>
           <w:lang w:val="en-US"/>
         </w:rPr>
         <w:t xml:space="preserve"> are they.</w:t>
@@ -12537,7 +12664,17 @@
           <w:b/>
           <w:color w:val="FF0000"/>
         </w:rPr>
-        <w:t>You have forked the main project repo to create your remote copy (</w:t>
+        <w:t>You ha</w:t>
+      </w:r>
+      <w:bookmarkStart w:id="39" w:name="_GoBack"/>
+      <w:bookmarkEnd w:id="39"/>
+      <w:r>
+        <w:rPr>
+          <w:rFonts w:ascii="Calibri" w:eastAsia="Calibri" w:hAnsi="Calibri" w:cs="Calibri"/>
+          <w:b/>
+          <w:color w:val="FF0000"/>
+        </w:rPr>
+        <w:t>ve forked the main project repo to create your remote copy (</w:t>
       </w:r>
       <w:proofErr w:type="spellStart"/>
       <w:proofErr w:type="gramStart"/>
@@ -13523,7 +13660,27 @@
                 <w:szCs w:val="20"/>
                 <w:highlight w:val="yellow"/>
               </w:rPr>
-              <w:t xml:space="preserve">© 2010-2022 by </w:t>
+              <w:t>© 2010-202</w:t>
+            </w:r>
+            <w:r>
+              <w:rPr>
+                <w:rFonts w:ascii="Calibri" w:eastAsia="Calibri" w:hAnsi="Calibri" w:cs="Calibri"/>
+                <w:i/>
+                <w:sz w:val="20"/>
+                <w:szCs w:val="20"/>
+                <w:highlight w:val="yellow"/>
+              </w:rPr>
+              <w:t>3</w:t>
+            </w:r>
+            <w:r>
+              <w:rPr>
+                <w:rFonts w:ascii="Calibri" w:eastAsia="Calibri" w:hAnsi="Calibri" w:cs="Calibri"/>
+                <w:i/>
+                <w:sz w:val="20"/>
+                <w:szCs w:val="20"/>
+                <w:highlight w:val="yellow"/>
+              </w:rPr>
+              <w:t xml:space="preserve"> by </w:t>
             </w:r>
             <w:proofErr w:type="spellStart"/>
             <w:r>
@@ -15494,8 +15651,8 @@
   <w:abstractNum w:abstractNumId="17" w15:restartNumberingAfterBreak="0">
     <w:nsid w:val="26DC072B"/>
     <w:multiLevelType w:val="hybridMultilevel"/>
-    <w:tmpl w:val="CE38E872"/>
-    <w:lvl w:ilvl="0" w:tplc="551C6ADC">
+    <w:tmpl w:val="C27CB962"/>
+    <w:lvl w:ilvl="0" w:tplc="593CB6C2">
       <w:start w:val="1"/>
       <w:numFmt w:val="decimal"/>
       <w:lvlText w:val="%1."/>
@@ -15506,6 +15663,8 @@
       <w:rPr>
         <w:b/>
         <w:bCs w:val="0"/>
+        <w:sz w:val="22"/>
+        <w:szCs w:val="22"/>
       </w:rPr>
     </w:lvl>
     <w:lvl w:ilvl="1" w:tplc="04090019" w:tentative="1">
@@ -17342,6 +17501,119 @@
     </w:lvl>
   </w:abstractNum>
   <w:abstractNum w:abstractNumId="34" w15:restartNumberingAfterBreak="0">
+    <w:nsid w:val="59653F0A"/>
+    <w:multiLevelType w:val="hybridMultilevel"/>
+    <w:tmpl w:val="2EB2AF7E"/>
+    <w:lvl w:ilvl="0" w:tplc="04090001">
+      <w:start w:val="1"/>
+      <w:numFmt w:val="bullet"/>
+      <w:lvlText w:val=""/>
+      <w:lvlJc w:val="left"/>
+      <w:pPr>
+        <w:ind w:left="720" w:hanging="360"/>
+      </w:pPr>
+      <w:rPr>
+        <w:rFonts w:ascii="Symbol" w:hAnsi="Symbol" w:hint="default"/>
+      </w:rPr>
+    </w:lvl>
+    <w:lvl w:ilvl="1" w:tplc="04090003" w:tentative="1">
+      <w:start w:val="1"/>
+      <w:numFmt w:val="bullet"/>
+      <w:lvlText w:val="o"/>
+      <w:lvlJc w:val="left"/>
+      <w:pPr>
+        <w:ind w:left="1440" w:hanging="360"/>
+      </w:pPr>
+      <w:rPr>
+        <w:rFonts w:ascii="Courier New" w:hAnsi="Courier New" w:cs="Courier New" w:hint="default"/>
+      </w:rPr>
+    </w:lvl>
+    <w:lvl w:ilvl="2" w:tplc="04090005" w:tentative="1">
+      <w:start w:val="1"/>
+      <w:numFmt w:val="bullet"/>
+      <w:lvlText w:val=""/>
+      <w:lvlJc w:val="left"/>
+      <w:pPr>
+        <w:ind w:left="2160" w:hanging="360"/>
+      </w:pPr>
+      <w:rPr>
+        <w:rFonts w:ascii="Wingdings" w:hAnsi="Wingdings" w:hint="default"/>
+      </w:rPr>
+    </w:lvl>
+    <w:lvl w:ilvl="3" w:tplc="04090001" w:tentative="1">
+      <w:start w:val="1"/>
+      <w:numFmt w:val="bullet"/>
+      <w:lvlText w:val=""/>
+      <w:lvlJc w:val="left"/>
+      <w:pPr>
+        <w:ind w:left="2880" w:hanging="360"/>
+      </w:pPr>
+      <w:rPr>
+        <w:rFonts w:ascii="Symbol" w:hAnsi="Symbol" w:hint="default"/>
+      </w:rPr>
+    </w:lvl>
+    <w:lvl w:ilvl="4" w:tplc="04090003" w:tentative="1">
+      <w:start w:val="1"/>
+      <w:numFmt w:val="bullet"/>
+      <w:lvlText w:val="o"/>
+      <w:lvlJc w:val="left"/>
+      <w:pPr>
+        <w:ind w:left="3600" w:hanging="360"/>
+      </w:pPr>
+      <w:rPr>
+        <w:rFonts w:ascii="Courier New" w:hAnsi="Courier New" w:cs="Courier New" w:hint="default"/>
+      </w:rPr>
+    </w:lvl>
+    <w:lvl w:ilvl="5" w:tplc="04090005" w:tentative="1">
+      <w:start w:val="1"/>
+      <w:numFmt w:val="bullet"/>
+      <w:lvlText w:val=""/>
+      <w:lvlJc w:val="left"/>
+      <w:pPr>
+        <w:ind w:left="4320" w:hanging="360"/>
+      </w:pPr>
+      <w:rPr>
+        <w:rFonts w:ascii="Wingdings" w:hAnsi="Wingdings" w:hint="default"/>
+      </w:rPr>
+    </w:lvl>
+    <w:lvl w:ilvl="6" w:tplc="04090001" w:tentative="1">
+      <w:start w:val="1"/>
+      <w:numFmt w:val="bullet"/>
+      <w:lvlText w:val=""/>
+      <w:lvlJc w:val="left"/>
+      <w:pPr>
+        <w:ind w:left="5040" w:hanging="360"/>
+      </w:pPr>
+      <w:rPr>
+        <w:rFonts w:ascii="Symbol" w:hAnsi="Symbol" w:hint="default"/>
+      </w:rPr>
+    </w:lvl>
+    <w:lvl w:ilvl="7" w:tplc="04090003" w:tentative="1">
+      <w:start w:val="1"/>
+      <w:numFmt w:val="bullet"/>
+      <w:lvlText w:val="o"/>
+      <w:lvlJc w:val="left"/>
+      <w:pPr>
+        <w:ind w:left="5760" w:hanging="360"/>
+      </w:pPr>
+      <w:rPr>
+        <w:rFonts w:ascii="Courier New" w:hAnsi="Courier New" w:cs="Courier New" w:hint="default"/>
+      </w:rPr>
+    </w:lvl>
+    <w:lvl w:ilvl="8" w:tplc="04090005" w:tentative="1">
+      <w:start w:val="1"/>
+      <w:numFmt w:val="bullet"/>
+      <w:lvlText w:val=""/>
+      <w:lvlJc w:val="left"/>
+      <w:pPr>
+        <w:ind w:left="6480" w:hanging="360"/>
+      </w:pPr>
+      <w:rPr>
+        <w:rFonts w:ascii="Wingdings" w:hAnsi="Wingdings" w:hint="default"/>
+      </w:rPr>
+    </w:lvl>
+  </w:abstractNum>
+  <w:abstractNum w:abstractNumId="35" w15:restartNumberingAfterBreak="0">
     <w:nsid w:val="64F96522"/>
     <w:multiLevelType w:val="hybridMultilevel"/>
     <w:tmpl w:val="1750B91C"/>
@@ -17454,7 +17726,7 @@
       </w:rPr>
     </w:lvl>
   </w:abstractNum>
-  <w:abstractNum w:abstractNumId="35" w15:restartNumberingAfterBreak="0">
+  <w:abstractNum w:abstractNumId="36" w15:restartNumberingAfterBreak="0">
     <w:nsid w:val="6A70092C"/>
     <w:multiLevelType w:val="hybridMultilevel"/>
     <w:tmpl w:val="851CE7B8"/>
@@ -17567,7 +17839,7 @@
       </w:rPr>
     </w:lvl>
   </w:abstractNum>
-  <w:abstractNum w:abstractNumId="36" w15:restartNumberingAfterBreak="0">
+  <w:abstractNum w:abstractNumId="37" w15:restartNumberingAfterBreak="0">
     <w:nsid w:val="7161661E"/>
     <w:multiLevelType w:val="multilevel"/>
     <w:tmpl w:val="AB987796"/>
@@ -17681,7 +17953,7 @@
       </w:rPr>
     </w:lvl>
   </w:abstractNum>
-  <w:abstractNum w:abstractNumId="37" w15:restartNumberingAfterBreak="0">
+  <w:abstractNum w:abstractNumId="38" w15:restartNumberingAfterBreak="0">
     <w:nsid w:val="722D78D8"/>
     <w:multiLevelType w:val="multilevel"/>
     <w:tmpl w:val="6E869E82"/>
@@ -17794,7 +18066,7 @@
       </w:rPr>
     </w:lvl>
   </w:abstractNum>
-  <w:abstractNum w:abstractNumId="38" w15:restartNumberingAfterBreak="0">
+  <w:abstractNum w:abstractNumId="39" w15:restartNumberingAfterBreak="0">
     <w:nsid w:val="74012A89"/>
     <w:multiLevelType w:val="hybridMultilevel"/>
     <w:tmpl w:val="FD008FEA"/>
@@ -17907,7 +18179,7 @@
       </w:rPr>
     </w:lvl>
   </w:abstractNum>
-  <w:abstractNum w:abstractNumId="39" w15:restartNumberingAfterBreak="0">
+  <w:abstractNum w:abstractNumId="40" w15:restartNumberingAfterBreak="0">
     <w:nsid w:val="7A5D07F6"/>
     <w:multiLevelType w:val="hybridMultilevel"/>
     <w:tmpl w:val="23865688"/>
@@ -18014,13 +18286,13 @@
     <w:abstractNumId w:val="14"/>
   </w:num>
   <w:num w:numId="5">
-    <w:abstractNumId w:val="36"/>
+    <w:abstractNumId w:val="37"/>
   </w:num>
   <w:num w:numId="6">
     <w:abstractNumId w:val="16"/>
   </w:num>
   <w:num w:numId="7">
-    <w:abstractNumId w:val="37"/>
+    <w:abstractNumId w:val="38"/>
   </w:num>
   <w:num w:numId="8">
     <w:abstractNumId w:val="27"/>
@@ -18041,7 +18313,7 @@
     <w:abstractNumId w:val="2"/>
   </w:num>
   <w:num w:numId="14">
-    <w:abstractNumId w:val="34"/>
+    <w:abstractNumId w:val="35"/>
   </w:num>
   <w:num w:numId="15">
     <w:abstractNumId w:val="1"/>
@@ -18056,7 +18328,7 @@
     <w:abstractNumId w:val="4"/>
   </w:num>
   <w:num w:numId="19">
-    <w:abstractNumId w:val="35"/>
+    <w:abstractNumId w:val="36"/>
   </w:num>
   <w:num w:numId="20">
     <w:abstractNumId w:val="7"/>
@@ -18068,7 +18340,7 @@
     <w:abstractNumId w:val="20"/>
   </w:num>
   <w:num w:numId="23">
-    <w:abstractNumId w:val="38"/>
+    <w:abstractNumId w:val="39"/>
   </w:num>
   <w:num w:numId="24">
     <w:abstractNumId w:val="12"/>
@@ -18089,7 +18361,7 @@
     <w:abstractNumId w:val="13"/>
   </w:num>
   <w:num w:numId="30">
-    <w:abstractNumId w:val="39"/>
+    <w:abstractNumId w:val="40"/>
   </w:num>
   <w:num w:numId="31">
     <w:abstractNumId w:val="21"/>
@@ -18120,6 +18392,9 @@
   </w:num>
   <w:num w:numId="40">
     <w:abstractNumId w:val="28"/>
+  </w:num>
+  <w:num w:numId="41">
+    <w:abstractNumId w:val="34"/>
   </w:num>
 </w:numbering>
 </file>

</xml_diff>